<commit_message>
userstories afgemaakt, UML toegevoegt,DoD aan gepast
</commit_message>
<xml_diff>
--- a/documentatie/Jasper/DoD.docx
+++ b/documentatie/Jasper/DoD.docx
@@ -4,209 +4,762 @@
   <w:body>
     <w:p>
       <w:pPr>
+        <w:pStyle w:val="Heading1"/>
+        <w:rPr>
+          <w:lang w:val="nl-NL"/>
+        </w:rPr>
+      </w:pPr>
+      <w:r>
+        <w:t>Definition of Done</w:t>
+      </w:r>
+    </w:p>
+    <w:p>
+      <w:pPr>
         <w:pStyle w:val="Heading2"/>
-        <w:rPr>
-          <w:lang w:val="nl-NL"/>
-        </w:rPr>
-      </w:pPr>
-      <w:r>
-        <w:rPr>
-          <w:lang w:val="nl-NL"/>
-        </w:rPr>
-        <w:t>Als er aan het doel kan worden voldaan:</w:t>
-      </w:r>
-    </w:p>
-    <w:p>
-      <w:pPr>
-        <w:pStyle w:val="Default"/>
-        <w:rPr>
-          <w:sz w:val="22"/>
-          <w:szCs w:val="22"/>
-        </w:rPr>
-      </w:pPr>
-      <w:r>
-        <w:rPr>
-          <w:sz w:val="22"/>
-          <w:szCs w:val="22"/>
-        </w:rPr>
-        <w:t xml:space="preserve">Het rekenhulpmiddel moet bijdragen aan het vervorderen van de rekenvaardigheid binnen de student groep. </w:t>
-      </w:r>
-    </w:p>
-    <w:p>
-      <w:pPr>
-        <w:pStyle w:val="Default"/>
-        <w:rPr>
-          <w:sz w:val="22"/>
-          <w:szCs w:val="22"/>
-        </w:rPr>
-      </w:pPr>
-      <w:r>
-        <w:rPr>
-          <w:sz w:val="22"/>
-          <w:szCs w:val="22"/>
-        </w:rPr>
-        <w:t xml:space="preserve">Het rekenhulpmiddel heeft o.a. als doel: </w:t>
-      </w:r>
-    </w:p>
-    <w:p>
-      <w:pPr>
-        <w:pStyle w:val="Default"/>
-        <w:numPr>
-          <w:ilvl w:val="0"/>
-          <w:numId w:val="2"/>
-        </w:numPr>
-        <w:rPr>
-          <w:sz w:val="22"/>
-          <w:szCs w:val="22"/>
-        </w:rPr>
-      </w:pPr>
-      <w:r>
-        <w:rPr>
-          <w:sz w:val="22"/>
-          <w:szCs w:val="22"/>
-        </w:rPr>
-        <w:t xml:space="preserve"> B</w:t>
-      </w:r>
-      <w:r>
-        <w:rPr>
-          <w:sz w:val="22"/>
-          <w:szCs w:val="22"/>
-        </w:rPr>
-        <w:t>asis rekenvaardigheden aanleren of verbeteren a. Denk aan verhoudingen, procenten,</w:t>
-      </w:r>
-      <w:r>
-        <w:rPr>
-          <w:sz w:val="22"/>
-          <w:szCs w:val="22"/>
+      </w:pPr>
+      <w:proofErr w:type="spellStart"/>
+      <w:r>
+        <w:t>Probleemstelling</w:t>
+      </w:r>
+      <w:proofErr w:type="spellEnd"/>
+      <w:r>
+        <w:t xml:space="preserve"> van het project</w:t>
+      </w:r>
+    </w:p>
+    <w:p>
+      <w:pPr>
+        <w:pStyle w:val="NormalWeb"/>
+      </w:pPr>
+      <w:r>
+        <w:t>Er is een grote groep met leerachterstanden op het gebied van rekenen.</w:t>
+      </w:r>
+    </w:p>
+    <w:p>
+      <w:pPr>
+        <w:pStyle w:val="Heading2"/>
+        <w:rPr>
+          <w:lang w:val="nl-NL"/>
+        </w:rPr>
+      </w:pPr>
+      <w:r>
+        <w:rPr>
+          <w:lang w:val="nl-NL"/>
+        </w:rPr>
+        <w:t>Doelstelling van het project</w:t>
+      </w:r>
+    </w:p>
+    <w:p>
+      <w:pPr>
+        <w:rPr>
+          <w:lang w:val="nl-NL"/>
+        </w:rPr>
+      </w:pPr>
+      <w:r>
+        <w:rPr>
+          <w:lang w:val="nl-NL"/>
+        </w:rPr>
+        <w:t>Deze leerlingen willen wij de mogelijkheid bieden om hun rekenvaardigheid te vergroten door middel van een leuk, leerzaam en interactief spel.</w:t>
+      </w:r>
+    </w:p>
+    <w:p>
+      <w:pPr>
+        <w:pStyle w:val="Heading2"/>
+        <w:rPr>
+          <w:lang w:val="nl-NL"/>
+        </w:rPr>
+      </w:pPr>
+      <w:r>
+        <w:rPr>
+          <w:lang w:val="nl-NL"/>
+        </w:rPr>
+        <w:t>Betrokkenen (projectleden en stakeholders)</w:t>
+      </w:r>
+    </w:p>
+    <w:tbl>
+      <w:tblPr>
+        <w:tblStyle w:val="TableGrid"/>
+        <w:tblW w:w="0" w:type="auto"/>
+        <w:tblLook w:val="04A0" w:firstRow="1" w:lastRow="0" w:firstColumn="1" w:lastColumn="0" w:noHBand="0" w:noVBand="1"/>
+      </w:tblPr>
+      <w:tblGrid>
+        <w:gridCol w:w="4531"/>
+        <w:gridCol w:w="4531"/>
+      </w:tblGrid>
+      <w:tr>
+        <w:tc>
+          <w:tcPr>
+            <w:tcW w:w="4531" w:type="dxa"/>
+          </w:tcPr>
+          <w:p>
+            <w:pPr>
+              <w:pStyle w:val="NormalWeb"/>
+              <w:rPr>
+                <w:b/>
+                <w:bCs/>
+              </w:rPr>
+            </w:pPr>
+            <w:r>
+              <w:rPr>
+                <w:b/>
+                <w:bCs/>
+              </w:rPr>
+              <w:t>Naam</w:t>
+            </w:r>
+          </w:p>
+        </w:tc>
+        <w:tc>
+          <w:tcPr>
+            <w:tcW w:w="4531" w:type="dxa"/>
+          </w:tcPr>
+          <w:p>
+            <w:pPr>
+              <w:pStyle w:val="NormalWeb"/>
+              <w:rPr>
+                <w:b/>
+                <w:bCs/>
+              </w:rPr>
+            </w:pPr>
+            <w:r>
+              <w:rPr>
+                <w:b/>
+                <w:bCs/>
+              </w:rPr>
+              <w:t>Functie</w:t>
+            </w:r>
+          </w:p>
+        </w:tc>
+      </w:tr>
+      <w:tr>
+        <w:tc>
+          <w:tcPr>
+            <w:tcW w:w="4531" w:type="dxa"/>
+          </w:tcPr>
+          <w:p>
+            <w:pPr>
+              <w:pStyle w:val="NormalWeb"/>
+            </w:pPr>
+            <w:r>
+              <w:t>Jasper</w:t>
+            </w:r>
+          </w:p>
+        </w:tc>
+        <w:tc>
+          <w:tcPr>
+            <w:tcW w:w="4531" w:type="dxa"/>
+          </w:tcPr>
+          <w:p>
+            <w:pPr>
+              <w:pStyle w:val="NormalWeb"/>
+            </w:pPr>
+            <w:r>
+              <w:t>Software Developer</w:t>
+            </w:r>
+          </w:p>
+        </w:tc>
+      </w:tr>
+      <w:tr>
+        <w:tc>
+          <w:tcPr>
+            <w:tcW w:w="4531" w:type="dxa"/>
+          </w:tcPr>
+          <w:p>
+            <w:pPr>
+              <w:pStyle w:val="NormalWeb"/>
+            </w:pPr>
+            <w:r>
+              <w:t>Tom</w:t>
+            </w:r>
+          </w:p>
+        </w:tc>
+        <w:tc>
+          <w:tcPr>
+            <w:tcW w:w="4531" w:type="dxa"/>
+          </w:tcPr>
+          <w:p>
+            <w:pPr>
+              <w:pStyle w:val="NormalWeb"/>
+            </w:pPr>
+            <w:r>
+              <w:t>Software Developer</w:t>
+            </w:r>
+          </w:p>
+        </w:tc>
+      </w:tr>
+      <w:tr>
+        <w:tc>
+          <w:tcPr>
+            <w:tcW w:w="4531" w:type="dxa"/>
+          </w:tcPr>
+          <w:p>
+            <w:pPr>
+              <w:pStyle w:val="NormalWeb"/>
+            </w:pPr>
+            <w:r>
+              <w:t>Sjoer</w:t>
+            </w:r>
+            <w:r>
+              <w:t>d</w:t>
+            </w:r>
+          </w:p>
+        </w:tc>
+        <w:tc>
+          <w:tcPr>
+            <w:tcW w:w="4531" w:type="dxa"/>
+          </w:tcPr>
+          <w:p>
+            <w:pPr>
+              <w:pStyle w:val="NormalWeb"/>
+            </w:pPr>
+            <w:r>
+              <w:t>Software Developer</w:t>
+            </w:r>
+          </w:p>
+        </w:tc>
+      </w:tr>
+      <w:tr>
+        <w:tc>
+          <w:tcPr>
+            <w:tcW w:w="4531" w:type="dxa"/>
+          </w:tcPr>
+          <w:p>
+            <w:pPr>
+              <w:pStyle w:val="NormalWeb"/>
+            </w:pPr>
+            <w:r>
+              <w:t>Fred Jacobs</w:t>
+            </w:r>
+          </w:p>
+        </w:tc>
+        <w:tc>
+          <w:tcPr>
+            <w:tcW w:w="4531" w:type="dxa"/>
+          </w:tcPr>
+          <w:p>
+            <w:pPr>
+              <w:pStyle w:val="NormalWeb"/>
+            </w:pPr>
+            <w:r>
+              <w:t>Docent</w:t>
+            </w:r>
+          </w:p>
+        </w:tc>
+      </w:tr>
+      <w:tr>
+        <w:tc>
+          <w:tcPr>
+            <w:tcW w:w="4531" w:type="dxa"/>
+          </w:tcPr>
+          <w:p>
+            <w:pPr>
+              <w:pStyle w:val="NormalWeb"/>
+            </w:pPr>
+          </w:p>
+        </w:tc>
+        <w:tc>
+          <w:tcPr>
+            <w:tcW w:w="4531" w:type="dxa"/>
+          </w:tcPr>
+          <w:p>
+            <w:pPr>
+              <w:pStyle w:val="NormalWeb"/>
+            </w:pPr>
+          </w:p>
+        </w:tc>
+      </w:tr>
+      <w:tr>
+        <w:tc>
+          <w:tcPr>
+            <w:tcW w:w="4531" w:type="dxa"/>
+          </w:tcPr>
+          <w:p>
+            <w:pPr>
+              <w:pStyle w:val="NormalWeb"/>
+            </w:pPr>
+          </w:p>
+        </w:tc>
+        <w:tc>
+          <w:tcPr>
+            <w:tcW w:w="4531" w:type="dxa"/>
+          </w:tcPr>
+          <w:p>
+            <w:pPr>
+              <w:pStyle w:val="NormalWeb"/>
+            </w:pPr>
+          </w:p>
+        </w:tc>
+      </w:tr>
+      <w:tr>
+        <w:tc>
+          <w:tcPr>
+            <w:tcW w:w="4531" w:type="dxa"/>
+          </w:tcPr>
+          <w:p>
+            <w:pPr>
+              <w:pStyle w:val="NormalWeb"/>
+            </w:pPr>
+          </w:p>
+        </w:tc>
+        <w:tc>
+          <w:tcPr>
+            <w:tcW w:w="4531" w:type="dxa"/>
+          </w:tcPr>
+          <w:p>
+            <w:pPr>
+              <w:pStyle w:val="NormalWeb"/>
+            </w:pPr>
+          </w:p>
+        </w:tc>
+      </w:tr>
+      <w:tr>
+        <w:tc>
+          <w:tcPr>
+            <w:tcW w:w="4531" w:type="dxa"/>
+          </w:tcPr>
+          <w:p>
+            <w:pPr>
+              <w:pStyle w:val="NormalWeb"/>
+            </w:pPr>
+            <w:r>
+              <w:t>Vacatures: team leider</w:t>
+            </w:r>
+          </w:p>
+        </w:tc>
+        <w:tc>
+          <w:tcPr>
+            <w:tcW w:w="4531" w:type="dxa"/>
+          </w:tcPr>
+          <w:p>
+            <w:pPr>
+              <w:pStyle w:val="NormalWeb"/>
+            </w:pPr>
+          </w:p>
+        </w:tc>
+      </w:tr>
+    </w:tbl>
+    <w:p>
+      <w:pPr>
+        <w:pStyle w:val="NormalWeb"/>
+        <w:rPr>
+          <w:lang w:val="en-US"/>
+        </w:rPr>
+      </w:pPr>
+    </w:p>
+    <w:p>
+      <w:pPr>
+        <w:pStyle w:val="Heading2"/>
+      </w:pPr>
+      <w:proofErr w:type="spellStart"/>
+      <w:r>
+        <w:t>Realiseren</w:t>
+      </w:r>
+      <w:proofErr w:type="spellEnd"/>
+      <w:r>
+        <w:t xml:space="preserve"> van </w:t>
+      </w:r>
+      <w:proofErr w:type="spellStart"/>
+      <w:r>
+        <w:t>een</w:t>
+      </w:r>
+      <w:proofErr w:type="spellEnd"/>
+      <w:r>
+        <w:t xml:space="preserve"> User Story</w:t>
+      </w:r>
+    </w:p>
+    <w:p>
+      <w:pPr>
+        <w:pStyle w:val="NormalWeb"/>
+      </w:pPr>
+      <w:r>
+        <w:t xml:space="preserve">Er voorzorgen dat ieder userstory bestaat uit, Als een( gebruiker, </w:t>
+      </w:r>
+      <w:proofErr w:type="spellStart"/>
+      <w:r>
+        <w:t>admin</w:t>
+      </w:r>
+      <w:proofErr w:type="spellEnd"/>
+      <w:r>
+        <w:t xml:space="preserve">, docent ) wil ik dat (een toevoeging aan het  project) en </w:t>
+      </w:r>
+      <w:r>
+        <w:t xml:space="preserve">het </w:t>
+      </w:r>
+      <w:r>
+        <w:t>is klaar als( bijvoorbeeld een lijstje met eisen staat)</w:t>
+      </w:r>
+      <w:r>
+        <w:t>. Bepalen uit hoeveel punten iets bestaat en de prioriteit is aangegeven en er is aangegeven of het business of architecturale is.</w:t>
+      </w:r>
+    </w:p>
+    <w:p>
+      <w:pPr>
+        <w:pStyle w:val="Heading2"/>
+        <w:rPr>
+          <w:lang w:val="nl-NL"/>
+        </w:rPr>
+      </w:pPr>
+      <w:r>
+        <w:rPr>
+          <w:lang w:val="nl-NL"/>
+        </w:rPr>
+        <w:t>Opleveren van een Sprint</w:t>
+      </w:r>
+    </w:p>
+    <w:p>
+      <w:pPr>
+        <w:pStyle w:val="Heading3"/>
+        <w:rPr>
+          <w:lang w:val="nl-NL"/>
+        </w:rPr>
+      </w:pPr>
+      <w:r>
+        <w:rPr>
+          <w:lang w:val="nl-NL"/>
+        </w:rPr>
+        <w:t>Sp</w:t>
+      </w:r>
+      <w:r>
+        <w:rPr>
+          <w:lang w:val="nl-NL"/>
+        </w:rPr>
+        <w:t>rint 1</w:t>
+      </w:r>
+    </w:p>
+    <w:p>
+      <w:pPr>
+        <w:rPr>
+          <w:lang w:val="nl-NL"/>
+        </w:rPr>
+      </w:pPr>
+      <w:r>
+        <w:rPr>
+          <w:lang w:val="nl-NL"/>
+        </w:rPr>
+        <w:t xml:space="preserve">Als een teamleider wil ik dat er binnen het team voldoende kennis over </w:t>
+      </w:r>
+      <w:proofErr w:type="spellStart"/>
+      <w:r>
+        <w:rPr>
+          <w:lang w:val="nl-NL"/>
+        </w:rPr>
+        <w:t>github</w:t>
+      </w:r>
+      <w:proofErr w:type="spellEnd"/>
+      <w:r>
+        <w:rPr>
+          <w:lang w:val="nl-NL"/>
+        </w:rPr>
+        <w:t xml:space="preserve"> zodat we vloeiend kunnen samen werken.</w:t>
+      </w:r>
+    </w:p>
+    <w:p>
+      <w:pPr>
+        <w:rPr>
+          <w:lang w:val="nl-NL"/>
+        </w:rPr>
+      </w:pPr>
+      <w:r>
+        <w:rPr>
+          <w:lang w:val="nl-NL"/>
+        </w:rPr>
+        <w:t>Design en documentatie over de applicatie af is.</w:t>
+      </w:r>
+    </w:p>
+    <w:p>
+      <w:pPr>
+        <w:rPr>
+          <w:lang w:val="nl-NL"/>
+        </w:rPr>
+      </w:pPr>
+      <w:r>
+        <w:rPr>
+          <w:lang w:val="nl-NL"/>
+        </w:rPr>
+        <w:t>Als een leerling wil ik een aantal spellen bedacht zijn om mijn rekenen te verbeteren.</w:t>
+      </w:r>
+    </w:p>
+    <w:p>
+      <w:pPr>
+        <w:rPr>
+          <w:lang w:val="nl-NL"/>
+        </w:rPr>
+      </w:pPr>
+      <w:r>
+        <w:rPr>
+          <w:lang w:val="nl-NL"/>
+        </w:rPr>
+        <w:t xml:space="preserve">In deze sprint wil ik als een gebruiker een overzichtelijk design heb gemaakt in de </w:t>
+      </w:r>
+      <w:proofErr w:type="spellStart"/>
+      <w:r>
+        <w:rPr>
+          <w:lang w:val="nl-NL"/>
+        </w:rPr>
+        <w:t>wireframes</w:t>
+      </w:r>
+      <w:proofErr w:type="spellEnd"/>
+      <w:r>
+        <w:rPr>
+          <w:lang w:val="nl-NL"/>
+        </w:rPr>
+        <w:t xml:space="preserve"> ontworpen zijn</w:t>
+      </w:r>
+      <w:r>
+        <w:rPr>
+          <w:lang w:val="nl-NL"/>
+        </w:rPr>
+        <w:t>.</w:t>
+      </w:r>
+    </w:p>
+    <w:p>
+      <w:pPr>
+        <w:rPr>
+          <w:lang w:val="nl-NL"/>
+        </w:rPr>
+      </w:pPr>
+      <w:r>
+        <w:rPr>
+          <w:lang w:val="nl-NL"/>
+        </w:rPr>
+        <w:t xml:space="preserve">In deze sprint wil ik als een teamleider dat er een planning is over komende peridode </w:t>
+      </w:r>
+      <w:r>
+        <w:rPr>
+          <w:lang w:val="nl-NL"/>
+        </w:rPr>
+        <w:t xml:space="preserve">en de </w:t>
+      </w:r>
+      <w:proofErr w:type="spellStart"/>
+      <w:r>
+        <w:rPr>
+          <w:lang w:val="nl-NL"/>
+        </w:rPr>
+        <w:t>userstories</w:t>
+      </w:r>
+      <w:proofErr w:type="spellEnd"/>
+      <w:r>
+        <w:rPr>
+          <w:lang w:val="nl-NL"/>
+        </w:rPr>
+        <w:t xml:space="preserve"> aangemaakt zijn in </w:t>
+      </w:r>
+      <w:proofErr w:type="spellStart"/>
+      <w:r>
+        <w:rPr>
+          <w:lang w:val="nl-NL"/>
+        </w:rPr>
+        <w:t>AzureDevOps</w:t>
+      </w:r>
+      <w:proofErr w:type="spellEnd"/>
+      <w:r>
+        <w:rPr>
+          <w:lang w:val="nl-NL"/>
+        </w:rPr>
+        <w:t xml:space="preserve"> of </w:t>
+      </w:r>
+      <w:proofErr w:type="spellStart"/>
+      <w:r>
+        <w:rPr>
+          <w:lang w:val="nl-NL"/>
+        </w:rPr>
+        <w:t>GitLab</w:t>
+      </w:r>
+      <w:proofErr w:type="spellEnd"/>
+      <w:r>
+        <w:rPr>
+          <w:lang w:val="nl-NL"/>
+        </w:rPr>
+        <w:t>.</w:t>
+      </w:r>
+    </w:p>
+    <w:p>
+      <w:pPr>
+        <w:rPr>
+          <w:lang w:val="nl-NL"/>
+        </w:rPr>
+      </w:pPr>
+      <w:r>
+        <w:rPr>
+          <w:lang w:val="nl-NL"/>
+        </w:rPr>
+        <w:t>Als een developer wil ik dat er een database design is gemaakt en verwerkt is op de database zodat er volgende sprint mee gewerkt kan worden.</w:t>
+      </w:r>
+    </w:p>
+    <w:p>
+      <w:pPr>
+        <w:rPr>
+          <w:lang w:val="nl-NL"/>
+        </w:rPr>
+      </w:pPr>
+      <w:r>
+        <w:rPr>
+          <w:lang w:val="nl-NL"/>
+        </w:rPr>
+        <w:t>Als een leerling wil ik dat er een aantal spellen zijn om te spelen en nog steeds iets van rekenen bij krijg.</w:t>
+      </w:r>
+    </w:p>
+    <w:p>
+      <w:pPr>
+        <w:rPr>
+          <w:lang w:val="nl-NL"/>
+        </w:rPr>
+      </w:pPr>
+      <w:r>
+        <w:rPr>
+          <w:lang w:val="nl-NL"/>
+        </w:rPr>
+        <w:lastRenderedPageBreak/>
+        <w:t xml:space="preserve">Als een </w:t>
+      </w:r>
+      <w:proofErr w:type="spellStart"/>
+      <w:r>
+        <w:rPr>
+          <w:lang w:val="nl-NL"/>
+        </w:rPr>
+        <w:t>Admin</w:t>
+      </w:r>
+      <w:proofErr w:type="spellEnd"/>
+      <w:r>
+        <w:rPr>
+          <w:lang w:val="nl-NL"/>
+        </w:rPr>
+        <w:t xml:space="preserve"> wil ik dat ik de Docenten en Gebruikers kan beheren en het zelfde </w:t>
+      </w:r>
+      <w:r>
+        <w:rPr>
+          <w:lang w:val="nl-NL"/>
+        </w:rPr>
+        <w:t>zie als een docent van alle leerlingen</w:t>
+      </w:r>
+      <w:r>
+        <w:rPr>
+          <w:lang w:val="nl-NL"/>
         </w:rPr>
         <w:t xml:space="preserve"> </w:t>
       </w:r>
-      <w:r>
-        <w:rPr>
-          <w:sz w:val="22"/>
-          <w:szCs w:val="22"/>
-        </w:rPr>
-        <w:t xml:space="preserve">grootheden en eenheden </w:t>
-      </w:r>
-    </w:p>
-    <w:p>
-      <w:pPr>
-        <w:pStyle w:val="Default"/>
-        <w:numPr>
-          <w:ilvl w:val="0"/>
-          <w:numId w:val="2"/>
-        </w:numPr>
-        <w:rPr>
-          <w:sz w:val="22"/>
-          <w:szCs w:val="22"/>
-        </w:rPr>
-      </w:pPr>
-      <w:r>
-        <w:rPr>
-          <w:sz w:val="22"/>
-          <w:szCs w:val="22"/>
-        </w:rPr>
-        <w:t xml:space="preserve">Studenten kunnen zien waar zij staan tegenover medestudenten </w:t>
-      </w:r>
-    </w:p>
-    <w:p>
-      <w:pPr>
-        <w:pStyle w:val="Default"/>
-        <w:numPr>
-          <w:ilvl w:val="0"/>
-          <w:numId w:val="2"/>
-        </w:numPr>
-        <w:rPr>
-          <w:sz w:val="22"/>
-          <w:szCs w:val="22"/>
-        </w:rPr>
-      </w:pPr>
-      <w:r>
-        <w:rPr>
-          <w:sz w:val="22"/>
-          <w:szCs w:val="22"/>
-        </w:rPr>
-        <w:t xml:space="preserve">Fun </w:t>
-      </w:r>
-    </w:p>
-    <w:p>
-      <w:pPr>
-        <w:pStyle w:val="Heading2"/>
-      </w:pPr>
-      <w:r>
-        <w:t xml:space="preserve">Technisch eisen/wensen: </w:t>
-      </w:r>
-    </w:p>
-    <w:p>
-      <w:pPr>
-        <w:pStyle w:val="ListParagraph"/>
-        <w:numPr>
-          <w:ilvl w:val="0"/>
-          <w:numId w:val="3"/>
-        </w:numPr>
-        <w:rPr>
-          <w:lang w:val="nl-NL"/>
-        </w:rPr>
-      </w:pPr>
-      <w:r>
-        <w:rPr>
-          <w:lang w:val="nl-NL"/>
-        </w:rPr>
-        <w:t xml:space="preserve">Het rekenhulpmiddel dient visueel qua vormgeving op dezelfde wijze te presenteren. </w:t>
-      </w:r>
-    </w:p>
-    <w:p>
-      <w:pPr>
-        <w:pStyle w:val="ListParagraph"/>
-        <w:numPr>
-          <w:ilvl w:val="0"/>
-          <w:numId w:val="3"/>
-        </w:numPr>
-        <w:rPr>
-          <w:lang w:val="nl-NL"/>
-        </w:rPr>
-      </w:pPr>
-      <w:r>
-        <w:rPr>
-          <w:lang w:val="nl-NL"/>
-        </w:rPr>
-        <w:t xml:space="preserve">Het rekenhulpmiddel dient op meerdere apparaten juist te werken. </w:t>
-      </w:r>
-    </w:p>
-    <w:p>
-      <w:pPr>
-        <w:pStyle w:val="ListParagraph"/>
-        <w:numPr>
-          <w:ilvl w:val="0"/>
-          <w:numId w:val="3"/>
-        </w:numPr>
-        <w:rPr>
-          <w:lang w:val="nl-NL"/>
-        </w:rPr>
-      </w:pPr>
-      <w:r>
-        <w:rPr>
-          <w:lang w:val="nl-NL"/>
-        </w:rPr>
-        <w:t xml:space="preserve">Het rekenhulpmiddel dient te voldoen aan de laatste security- en privacyrichtlijnen. </w:t>
-      </w:r>
-    </w:p>
-    <w:p>
-      <w:pPr>
-        <w:pStyle w:val="ListParagraph"/>
-        <w:numPr>
-          <w:ilvl w:val="0"/>
-          <w:numId w:val="3"/>
-        </w:numPr>
-        <w:rPr>
-          <w:lang w:val="nl-NL"/>
-        </w:rPr>
-      </w:pPr>
-      <w:r>
-        <w:rPr>
-          <w:lang w:val="nl-NL"/>
-        </w:rPr>
-        <w:t>De gebruikers van het rekenhulpmiddel dienen invloed op elkaar te hebben</w:t>
+    </w:p>
+    <w:p>
+      <w:pPr>
+        <w:pStyle w:val="Heading3"/>
+        <w:tabs>
+          <w:tab w:val="left" w:pos="3713"/>
+        </w:tabs>
+        <w:rPr>
+          <w:lang w:val="nl-NL"/>
+        </w:rPr>
+      </w:pPr>
+      <w:r>
+        <w:rPr>
+          <w:lang w:val="nl-NL"/>
+        </w:rPr>
+        <w:t>Sp</w:t>
+      </w:r>
+      <w:r>
+        <w:rPr>
+          <w:lang w:val="nl-NL"/>
+        </w:rPr>
+        <w:t xml:space="preserve">rint </w:t>
+      </w:r>
+      <w:r>
+        <w:rPr>
+          <w:lang w:val="nl-NL"/>
+        </w:rPr>
+        <w:t>2</w:t>
+      </w:r>
+      <w:r>
+        <w:rPr>
+          <w:lang w:val="nl-NL"/>
+        </w:rPr>
+        <w:t xml:space="preserve">( </w:t>
+      </w:r>
+      <w:r>
+        <w:rPr>
+          <w:lang w:val="nl-NL"/>
+        </w:rPr>
+        <w:t xml:space="preserve">Backend </w:t>
+      </w:r>
+      <w:proofErr w:type="spellStart"/>
+      <w:r>
+        <w:rPr>
+          <w:lang w:val="nl-NL"/>
+        </w:rPr>
+        <w:t>admin</w:t>
+      </w:r>
+      <w:proofErr w:type="spellEnd"/>
+      <w:r>
+        <w:rPr>
+          <w:lang w:val="nl-NL"/>
+        </w:rPr>
+        <w:t xml:space="preserve"> panels</w:t>
+      </w:r>
+      <w:r>
+        <w:rPr>
+          <w:lang w:val="nl-NL"/>
+        </w:rPr>
+        <w:t>)</w:t>
+      </w:r>
+      <w:r>
+        <w:rPr>
+          <w:lang w:val="nl-NL"/>
+        </w:rPr>
+        <w:tab/>
+      </w:r>
+    </w:p>
+    <w:p>
+      <w:pPr>
+        <w:rPr>
+          <w:lang w:val="nl-NL"/>
+        </w:rPr>
+      </w:pPr>
+      <w:r>
+        <w:rPr>
+          <w:lang w:val="nl-NL"/>
+        </w:rPr>
+        <w:t>Als een gebruiker wil ik zo min mogelijk bugs hebben</w:t>
+      </w:r>
+      <w:r>
+        <w:rPr>
+          <w:lang w:val="nl-NL"/>
+        </w:rPr>
+        <w:t xml:space="preserve"> en een manier of deze te rapporteren</w:t>
+      </w:r>
+    </w:p>
+    <w:p>
+      <w:pPr>
+        <w:rPr>
+          <w:lang w:val="nl-NL"/>
+        </w:rPr>
+      </w:pPr>
+      <w:r>
+        <w:rPr>
+          <w:lang w:val="nl-NL"/>
+        </w:rPr>
+        <w:t xml:space="preserve">In deze sprint wil ik als een </w:t>
+      </w:r>
+      <w:proofErr w:type="spellStart"/>
+      <w:r>
+        <w:rPr>
+          <w:lang w:val="nl-NL"/>
+        </w:rPr>
+        <w:t>admin</w:t>
+      </w:r>
+      <w:proofErr w:type="spellEnd"/>
+      <w:r>
+        <w:rPr>
+          <w:lang w:val="nl-NL"/>
+        </w:rPr>
+        <w:t xml:space="preserve"> dat ik alle leerlingen </w:t>
+      </w:r>
+      <w:r>
+        <w:rPr>
+          <w:lang w:val="nl-NL"/>
+        </w:rPr>
+        <w:t xml:space="preserve">en docenten </w:t>
+      </w:r>
+      <w:r>
+        <w:rPr>
+          <w:lang w:val="nl-NL"/>
+        </w:rPr>
+        <w:t>kan zien</w:t>
       </w:r>
       <w:r>
         <w:rPr>
@@ -225,57 +778,79 @@
         <w:rPr>
           <w:lang w:val="nl-NL"/>
         </w:rPr>
-        <w:t>Als er aan de manier van de</w:t>
-      </w:r>
-      <w:r>
-        <w:rPr>
-          <w:lang w:val="nl-NL"/>
-        </w:rPr>
-        <w:t xml:space="preserve"> backlog in het document staat zijn gemaakt en op Github staan.</w:t>
-      </w:r>
-    </w:p>
-    <w:p>
-      <w:pPr>
-        <w:rPr>
-          <w:lang w:val="nl-NL"/>
-        </w:rPr>
-      </w:pPr>
-      <w:r>
-        <w:rPr>
-          <w:lang w:val="nl-NL"/>
-        </w:rPr>
-        <w:t>Als de userstories op github of gitlab staan.</w:t>
-      </w:r>
-    </w:p>
-    <w:p>
-      <w:pPr>
-        <w:rPr>
-          <w:lang w:val="nl-NL"/>
-        </w:rPr>
-      </w:pPr>
-    </w:p>
-    <w:p>
-      <w:pPr>
-        <w:rPr>
-          <w:lang w:val="nl-NL"/>
-        </w:rPr>
-      </w:pPr>
-    </w:p>
-    <w:p>
-      <w:pPr>
-        <w:pStyle w:val="Default"/>
-        <w:rPr>
-          <w:sz w:val="22"/>
-          <w:szCs w:val="22"/>
-        </w:rPr>
-      </w:pPr>
-    </w:p>
-    <w:p>
-      <w:pPr>
-        <w:rPr>
-          <w:lang w:val="nl-NL"/>
-        </w:rPr>
-      </w:pPr>
+        <w:t>In deze sprint wil ik als een leerling dat mijn spellen gemaakt worden.</w:t>
+      </w:r>
+    </w:p>
+    <w:p>
+      <w:pPr>
+        <w:rPr>
+          <w:lang w:val="nl-NL"/>
+        </w:rPr>
+      </w:pPr>
+      <w:r>
+        <w:rPr>
+          <w:lang w:val="nl-NL"/>
+        </w:rPr>
+        <w:t>In deze sprint wil ik als een docent dat er opdracht voor/tijdens/na het spel komen om ze iets bij te brengen.</w:t>
+      </w:r>
+    </w:p>
+    <w:p>
+      <w:pPr>
+        <w:pStyle w:val="Heading3"/>
+        <w:rPr>
+          <w:lang w:val="nl-NL"/>
+        </w:rPr>
+      </w:pPr>
+      <w:r>
+        <w:rPr>
+          <w:lang w:val="nl-NL"/>
+        </w:rPr>
+        <w:t>Sp</w:t>
+      </w:r>
+      <w:r>
+        <w:rPr>
+          <w:lang w:val="nl-NL"/>
+        </w:rPr>
+        <w:t xml:space="preserve">rint </w:t>
+      </w:r>
+      <w:r>
+        <w:rPr>
+          <w:lang w:val="nl-NL"/>
+        </w:rPr>
+        <w:t>3</w:t>
+      </w:r>
+    </w:p>
+    <w:p>
+      <w:pPr>
+        <w:rPr>
+          <w:lang w:val="nl-NL"/>
+        </w:rPr>
+      </w:pPr>
+      <w:r>
+        <w:rPr>
+          <w:lang w:val="nl-NL"/>
+        </w:rPr>
+        <w:t xml:space="preserve">Als een docent wil ik dat ik de kan zien wat </w:t>
+      </w:r>
+      <w:r>
+        <w:rPr>
+          <w:lang w:val="nl-NL"/>
+        </w:rPr>
+        <w:t>de leerlingen voor een voortgang hebben.</w:t>
+      </w:r>
+    </w:p>
+    <w:p>
+      <w:pPr>
+        <w:rPr>
+          <w:lang w:val="nl-NL"/>
+        </w:rPr>
+      </w:pPr>
+      <w:r>
+        <w:rPr>
+          <w:lang w:val="nl-NL"/>
+        </w:rPr>
+        <w:t xml:space="preserve">Als een leerling wil ik zien wat mijn medeleerlingen doen en </w:t>
+      </w:r>
     </w:p>
     <w:sectPr>
       <w:pgSz w:w="11906" w:h="16838"/>
@@ -935,6 +1510,27 @@
       <w:lang w:val="en-GB"/>
     </w:rPr>
   </w:style>
+  <w:style w:type="paragraph" w:styleId="Heading1">
+    <w:name w:val="heading 1"/>
+    <w:basedOn w:val="Normal"/>
+    <w:next w:val="Normal"/>
+    <w:link w:val="Heading1Char"/>
+    <w:uiPriority w:val="9"/>
+    <w:qFormat/>
+    <w:rsid w:val="00787BB1"/>
+    <w:pPr>
+      <w:keepNext/>
+      <w:keepLines/>
+      <w:spacing w:before="240" w:after="0"/>
+      <w:outlineLvl w:val="0"/>
+    </w:pPr>
+    <w:rPr>
+      <w:rFonts w:asciiTheme="majorHAnsi" w:eastAsiaTheme="majorEastAsia" w:hAnsiTheme="majorHAnsi" w:cstheme="majorBidi"/>
+      <w:color w:val="2F5496" w:themeColor="accent1" w:themeShade="BF"/>
+      <w:sz w:val="32"/>
+      <w:szCs w:val="32"/>
+    </w:rPr>
+  </w:style>
   <w:style w:type="paragraph" w:styleId="Heading2">
     <w:name w:val="heading 2"/>
     <w:basedOn w:val="Normal"/>
@@ -1061,6 +1657,58 @@
       <w:ind w:left="720"/>
       <w:contextualSpacing/>
     </w:pPr>
+  </w:style>
+  <w:style w:type="paragraph" w:styleId="NormalWeb">
+    <w:name w:val="Normal (Web)"/>
+    <w:basedOn w:val="Normal"/>
+    <w:uiPriority w:val="99"/>
+    <w:semiHidden/>
+    <w:unhideWhenUsed/>
+    <w:rsid w:val="00787BB1"/>
+    <w:pPr>
+      <w:spacing w:before="100" w:beforeAutospacing="1" w:after="100" w:afterAutospacing="1" w:line="240" w:lineRule="auto"/>
+    </w:pPr>
+    <w:rPr>
+      <w:rFonts w:ascii="Times New Roman" w:eastAsia="Times New Roman" w:hAnsi="Times New Roman" w:cs="Times New Roman"/>
+      <w:kern w:val="0"/>
+      <w:sz w:val="24"/>
+      <w:szCs w:val="24"/>
+      <w:lang w:val="nl-NL" w:eastAsia="nl-NL"/>
+      <w14:ligatures w14:val="none"/>
+    </w:rPr>
+  </w:style>
+  <w:style w:type="character" w:customStyle="1" w:styleId="Heading1Char">
+    <w:name w:val="Heading 1 Char"/>
+    <w:basedOn w:val="DefaultParagraphFont"/>
+    <w:link w:val="Heading1"/>
+    <w:uiPriority w:val="9"/>
+    <w:rsid w:val="00787BB1"/>
+    <w:rPr>
+      <w:rFonts w:asciiTheme="majorHAnsi" w:eastAsiaTheme="majorEastAsia" w:hAnsiTheme="majorHAnsi" w:cstheme="majorBidi"/>
+      <w:color w:val="2F5496" w:themeColor="accent1" w:themeShade="BF"/>
+      <w:sz w:val="32"/>
+      <w:szCs w:val="32"/>
+      <w:lang w:val="en-GB"/>
+    </w:rPr>
+  </w:style>
+  <w:style w:type="table" w:styleId="TableGrid">
+    <w:name w:val="Table Grid"/>
+    <w:basedOn w:val="TableNormal"/>
+    <w:uiPriority w:val="39"/>
+    <w:rsid w:val="00787BB1"/>
+    <w:pPr>
+      <w:spacing w:after="0" w:line="240" w:lineRule="auto"/>
+    </w:pPr>
+    <w:tblPr>
+      <w:tblBorders>
+        <w:top w:val="single" w:sz="4" w:space="0" w:color="auto"/>
+        <w:left w:val="single" w:sz="4" w:space="0" w:color="auto"/>
+        <w:bottom w:val="single" w:sz="4" w:space="0" w:color="auto"/>
+        <w:right w:val="single" w:sz="4" w:space="0" w:color="auto"/>
+        <w:insideH w:val="single" w:sz="4" w:space="0" w:color="auto"/>
+        <w:insideV w:val="single" w:sz="4" w:space="0" w:color="auto"/>
+      </w:tblBorders>
+    </w:tblPr>
   </w:style>
 </w:styles>
 </file>

</xml_diff>